<commit_message>
update docker and docker-compose
</commit_message>
<xml_diff>
--- a/docs/project_report.docx
+++ b/docs/project_report.docx
@@ -7,21 +7,177 @@
         <w:pStyle w:val="FirstParagraph"/>
       </w:pPr>
       <w:r>
-        <w:t>Fakultet tehničkih nauka, Univerzitet u Novom Sadu Predmet: Informaciona bezbednost u infrastrukturnim sistemima (IBIS) Tema projekta: Simulacija sajber-fizičkog sistema i analiza Modbus protokola uz proxy zaštitu i web interfejs Student: Nikola Miljković Mentor: Prof. dr Imre Lendak Datum: Oktobar 2025</w:t>
-      </w:r>
-    </w:p>
-    <w:p>
-      <w:r>
-        <w:pict w14:anchorId="79E405EF">
-          <v:rect id="_x0000_i1025" style="width:0;height:1.5pt" o:hralign="center" o:hrstd="t" o:hr="t"/>
-        </w:pict>
+        <w:rPr/>
+        <w:t xml:space="preserve">Fakultet tehničkih nauka, Univerzitet u Novom Sadu </w:t>
+      </w:r>
+    </w:p>
+    <w:p>
+      <w:pPr>
+        <w:pStyle w:val="FirstParagraph"/>
+      </w:pPr>
+      <w:r>
+        <w:rPr/>
+        <w:t xml:space="preserve">Predmet: </w:t>
+      </w:r>
+      <w:r>
+        <w:rPr/>
+        <w:t>Informaciona</w:t>
+      </w:r>
+      <w:r>
+        <w:rPr/>
+        <w:t xml:space="preserve"> </w:t>
+      </w:r>
+      <w:r>
+        <w:rPr/>
+        <w:t>bezbednost</w:t>
+      </w:r>
+      <w:r>
+        <w:rPr/>
+        <w:t xml:space="preserve"> u </w:t>
+      </w:r>
+      <w:r>
+        <w:rPr/>
+        <w:t>infrastrukturnim</w:t>
+      </w:r>
+      <w:r>
+        <w:rPr/>
+        <w:t xml:space="preserve"> </w:t>
+      </w:r>
+      <w:r>
+        <w:rPr/>
+        <w:t>sistemima</w:t>
+      </w:r>
+      <w:r>
+        <w:rPr/>
+        <w:t xml:space="preserve"> (IBIS) </w:t>
+      </w:r>
+    </w:p>
+    <w:p>
+      <w:pPr>
+        <w:pStyle w:val="BodyText"/>
+      </w:pPr>
+      <w:r>
+        <w:rPr/>
+        <w:t xml:space="preserve">Tema </w:t>
+      </w:r>
+      <w:r>
+        <w:rPr/>
+        <w:t>projekta</w:t>
+      </w:r>
+      <w:r>
+        <w:rPr/>
+        <w:t xml:space="preserve">: </w:t>
+      </w:r>
+      <w:r>
+        <w:rPr/>
+        <w:t>B</w:t>
+      </w:r>
+      <w:r>
+        <w:rPr>
+          <w:rFonts w:ascii="Roboto" w:hAnsi="Roboto" w:eastAsia="Roboto" w:cs="Roboto"/>
+          <w:noProof w:val="0"/>
+          <w:color w:val="373A3C"/>
+          <w:sz w:val="24"/>
+          <w:szCs w:val="24"/>
+          <w:lang w:val="en-US"/>
+        </w:rPr>
+        <w:t>ezbednost</w:t>
+      </w:r>
+      <w:r>
+        <w:rPr>
+          <w:rFonts w:ascii="Roboto" w:hAnsi="Roboto" w:eastAsia="Roboto" w:cs="Roboto"/>
+          <w:noProof w:val="0"/>
+          <w:color w:val="373A3C"/>
+          <w:sz w:val="24"/>
+          <w:szCs w:val="24"/>
+          <w:lang w:val="en-US"/>
+        </w:rPr>
+        <w:t xml:space="preserve"> </w:t>
+      </w:r>
+      <w:r>
+        <w:rPr>
+          <w:rFonts w:ascii="Roboto" w:hAnsi="Roboto" w:eastAsia="Roboto" w:cs="Roboto"/>
+          <w:noProof w:val="0"/>
+          <w:color w:val="373A3C"/>
+          <w:sz w:val="24"/>
+          <w:szCs w:val="24"/>
+          <w:lang w:val="en-US"/>
+        </w:rPr>
+        <w:t>računarskih</w:t>
+      </w:r>
+      <w:r>
+        <w:rPr>
+          <w:rFonts w:ascii="Roboto" w:hAnsi="Roboto" w:eastAsia="Roboto" w:cs="Roboto"/>
+          <w:noProof w:val="0"/>
+          <w:color w:val="373A3C"/>
+          <w:sz w:val="24"/>
+          <w:szCs w:val="24"/>
+          <w:lang w:val="en-US"/>
+        </w:rPr>
+        <w:t xml:space="preserve"> </w:t>
+      </w:r>
+      <w:r>
+        <w:rPr>
+          <w:rFonts w:ascii="Roboto" w:hAnsi="Roboto" w:eastAsia="Roboto" w:cs="Roboto"/>
+          <w:noProof w:val="0"/>
+          <w:color w:val="373A3C"/>
+          <w:sz w:val="24"/>
+          <w:szCs w:val="24"/>
+          <w:lang w:val="en-US"/>
+        </w:rPr>
+        <w:t>mreža</w:t>
+      </w:r>
+      <w:r>
+        <w:rPr>
+          <w:rFonts w:ascii="Roboto" w:hAnsi="Roboto" w:eastAsia="Roboto" w:cs="Roboto"/>
+          <w:noProof w:val="0"/>
+          <w:color w:val="373A3C"/>
+          <w:sz w:val="24"/>
+          <w:szCs w:val="24"/>
+          <w:lang w:val="en-US"/>
+        </w:rPr>
+        <w:t xml:space="preserve"> u KI</w:t>
+      </w:r>
+    </w:p>
+    <w:p>
+      <w:pPr>
+        <w:pStyle w:val="FirstParagraph"/>
+      </w:pPr>
+      <w:r>
+        <w:rPr/>
+        <w:t xml:space="preserve">Student: Nikola </w:t>
+      </w:r>
+      <w:r>
+        <w:rPr/>
+        <w:t>Miljković</w:t>
+      </w:r>
+      <w:r>
+        <w:rPr/>
+        <w:t xml:space="preserve"> </w:t>
+      </w:r>
+    </w:p>
+    <w:p>
+      <w:pPr>
+        <w:pStyle w:val="FirstParagraph"/>
+      </w:pPr>
+      <w:r>
+        <w:rPr/>
+        <w:t xml:space="preserve">Datum: </w:t>
+      </w:r>
+      <w:r>
+        <w:rPr/>
+        <w:t>Oktobar</w:t>
+      </w:r>
+      <w:r>
+        <w:rPr/>
+        <w:t xml:space="preserve"> 2025</w:t>
       </w:r>
     </w:p>
     <w:p>
       <w:pPr>
         <w:pStyle w:val="Heading2"/>
       </w:pPr>
-      <w:bookmarkStart w:id="0" w:name="uvod"/>
+      <w:bookmarkStart w:name="uvod" w:id="0"/>
       <w:r>
         <w:t>1. Uvod</w:t>
       </w:r>
@@ -38,7 +194,7 @@
       <w:pPr>
         <w:pStyle w:val="Heading2"/>
       </w:pPr>
-      <w:bookmarkStart w:id="1" w:name="opis-projekta"/>
+      <w:bookmarkStart w:name="opis-projekta" w:id="1"/>
       <w:bookmarkEnd w:id="0"/>
       <w:r>
         <w:t>2. Opis projekta</w:t>
@@ -49,37 +205,286 @@
         <w:pStyle w:val="FirstParagraph"/>
       </w:pPr>
       <w:r>
-        <w:t xml:space="preserve">Projekat se sastoji od tri glavne komponente: 1. </w:t>
-      </w:r>
-      <w:r>
-        <w:rPr>
-          <w:b/>
-          <w:bCs/>
+        <w:rPr/>
+        <w:t>Projekat</w:t>
+      </w:r>
+      <w:r>
+        <w:rPr/>
+        <w:t xml:space="preserve"> se </w:t>
+      </w:r>
+      <w:r>
+        <w:rPr/>
+        <w:t>sastoji</w:t>
+      </w:r>
+      <w:r>
+        <w:rPr/>
+        <w:t xml:space="preserve"> od tri </w:t>
+      </w:r>
+      <w:r>
+        <w:rPr/>
+        <w:t>glavne</w:t>
+      </w:r>
+      <w:r>
+        <w:rPr/>
+        <w:t xml:space="preserve"> </w:t>
+      </w:r>
+      <w:r>
+        <w:rPr/>
+        <w:t>komponente</w:t>
+      </w:r>
+      <w:r>
+        <w:rPr/>
+        <w:t xml:space="preserve">: </w:t>
+      </w:r>
+    </w:p>
+    <w:p>
+      <w:pPr>
+        <w:pStyle w:val="FirstParagraph"/>
+        <w:numPr>
+          <w:ilvl w:val="0"/>
+          <w:numId w:val="3"/>
+        </w:numPr>
+        <w:rPr/>
+      </w:pPr>
+      <w:r>
+        <w:rPr/>
+        <w:t xml:space="preserve">1. </w:t>
+      </w:r>
+      <w:r>
+        <w:rPr>
+          <w:b w:val="1"/>
+          <w:bCs w:val="1"/>
         </w:rPr>
         <w:t>Modbus server</w:t>
       </w:r>
       <w:r>
-        <w:t xml:space="preserve">: simulira senzore i aktuatora industrijskog sistema. 2. </w:t>
-      </w:r>
-      <w:r>
-        <w:rPr>
-          <w:b/>
-          <w:bCs/>
-        </w:rPr>
-        <w:t>Proxy sloj</w:t>
-      </w:r>
-      <w:r>
-        <w:t xml:space="preserve">: presreće i analizira saobraćaj, omogućava filtriranje i bezbednosnu kontrolu. 3. </w:t>
-      </w:r>
-      <w:r>
-        <w:rPr>
-          <w:b/>
-          <w:bCs/>
+        <w:rPr/>
+        <w:t xml:space="preserve">: </w:t>
+      </w:r>
+      <w:r>
+        <w:rPr/>
+        <w:t>simulira</w:t>
+      </w:r>
+      <w:r>
+        <w:rPr/>
+        <w:t xml:space="preserve"> </w:t>
+      </w:r>
+      <w:r>
+        <w:rPr/>
+        <w:t>senzore</w:t>
+      </w:r>
+      <w:r>
+        <w:rPr/>
+        <w:t xml:space="preserve"> </w:t>
+      </w:r>
+      <w:r>
+        <w:rPr/>
+        <w:t>i</w:t>
+      </w:r>
+      <w:r>
+        <w:rPr/>
+        <w:t xml:space="preserve"> </w:t>
+      </w:r>
+      <w:r>
+        <w:rPr/>
+        <w:t>aktuatora</w:t>
+      </w:r>
+      <w:r>
+        <w:rPr/>
+        <w:t xml:space="preserve"> </w:t>
+      </w:r>
+      <w:r>
+        <w:rPr/>
+        <w:t>industrijskog</w:t>
+      </w:r>
+      <w:r>
+        <w:rPr/>
+        <w:t xml:space="preserve"> </w:t>
+      </w:r>
+      <w:r>
+        <w:rPr/>
+        <w:t>sistema</w:t>
+      </w:r>
+      <w:r>
+        <w:rPr/>
+        <w:t xml:space="preserve">. </w:t>
+      </w:r>
+    </w:p>
+    <w:p>
+      <w:pPr>
+        <w:pStyle w:val="FirstParagraph"/>
+        <w:numPr>
+          <w:ilvl w:val="0"/>
+          <w:numId w:val="3"/>
+        </w:numPr>
+        <w:rPr/>
+      </w:pPr>
+      <w:r>
+        <w:rPr/>
+        <w:t xml:space="preserve">2. </w:t>
+      </w:r>
+      <w:r>
+        <w:rPr>
+          <w:b w:val="1"/>
+          <w:bCs w:val="1"/>
+        </w:rPr>
+        <w:t xml:space="preserve">Proxy </w:t>
+      </w:r>
+      <w:r>
+        <w:rPr>
+          <w:b w:val="1"/>
+          <w:bCs w:val="1"/>
+        </w:rPr>
+        <w:t>sloj</w:t>
+      </w:r>
+      <w:r>
+        <w:rPr/>
+        <w:t xml:space="preserve">: </w:t>
+      </w:r>
+      <w:r>
+        <w:rPr/>
+        <w:t>presreće</w:t>
+      </w:r>
+      <w:r>
+        <w:rPr/>
+        <w:t xml:space="preserve"> </w:t>
+      </w:r>
+      <w:r>
+        <w:rPr/>
+        <w:t>i</w:t>
+      </w:r>
+      <w:r>
+        <w:rPr/>
+        <w:t xml:space="preserve"> </w:t>
+      </w:r>
+      <w:r>
+        <w:rPr/>
+        <w:t>analizira</w:t>
+      </w:r>
+      <w:r>
+        <w:rPr/>
+        <w:t xml:space="preserve"> </w:t>
+      </w:r>
+      <w:r>
+        <w:rPr/>
+        <w:t>saobraćaj</w:t>
+      </w:r>
+      <w:r>
+        <w:rPr/>
+        <w:t xml:space="preserve">, </w:t>
+      </w:r>
+      <w:r>
+        <w:rPr/>
+        <w:t>omogućava</w:t>
+      </w:r>
+      <w:r>
+        <w:rPr/>
+        <w:t xml:space="preserve"> </w:t>
+      </w:r>
+      <w:r>
+        <w:rPr/>
+        <w:t>filtriranje</w:t>
+      </w:r>
+      <w:r>
+        <w:rPr/>
+        <w:t xml:space="preserve"> </w:t>
+      </w:r>
+      <w:r>
+        <w:rPr/>
+        <w:t>i</w:t>
+      </w:r>
+      <w:r>
+        <w:rPr/>
+        <w:t xml:space="preserve"> </w:t>
+      </w:r>
+      <w:r>
+        <w:rPr/>
+        <w:t>bezbednosnu</w:t>
+      </w:r>
+      <w:r>
+        <w:rPr/>
+        <w:t xml:space="preserve"> </w:t>
+      </w:r>
+      <w:r>
+        <w:rPr/>
+        <w:t>kontrolu</w:t>
+      </w:r>
+      <w:r>
+        <w:rPr/>
+        <w:t>.</w:t>
+      </w:r>
+    </w:p>
+    <w:p>
+      <w:pPr>
+        <w:pStyle w:val="FirstParagraph"/>
+        <w:numPr>
+          <w:ilvl w:val="0"/>
+          <w:numId w:val="3"/>
+        </w:numPr>
+        <w:rPr/>
+      </w:pPr>
+      <w:r>
+        <w:rPr/>
+        <w:t xml:space="preserve">3. </w:t>
+      </w:r>
+      <w:r>
+        <w:rPr>
+          <w:b w:val="1"/>
+          <w:bCs w:val="1"/>
         </w:rPr>
         <w:t>Client (UI)</w:t>
       </w:r>
       <w:r>
-        <w:t>: web interfejs za vizualizaciju podataka i upravljanje sistemom.</w:t>
+        <w:rPr/>
+        <w:t xml:space="preserve">: web </w:t>
+      </w:r>
+      <w:r>
+        <w:rPr/>
+        <w:t>interfejs</w:t>
+      </w:r>
+      <w:r>
+        <w:rPr/>
+        <w:t xml:space="preserve"> za </w:t>
+      </w:r>
+      <w:r>
+        <w:rPr/>
+        <w:t>vizualizaciju</w:t>
+      </w:r>
+      <w:r>
+        <w:rPr/>
+        <w:t xml:space="preserve"> </w:t>
+      </w:r>
+      <w:r>
+        <w:rPr/>
+        <w:t>podataka</w:t>
+      </w:r>
+      <w:r>
+        <w:rPr/>
+        <w:t xml:space="preserve"> </w:t>
+      </w:r>
+      <w:r>
+        <w:rPr/>
+        <w:t>i</w:t>
+      </w:r>
+      <w:r>
+        <w:rPr/>
+        <w:t xml:space="preserve"> </w:t>
+      </w:r>
+      <w:r>
+        <w:rPr/>
+        <w:t>upravljanje</w:t>
+      </w:r>
+      <w:r>
+        <w:rPr/>
+        <w:t xml:space="preserve"> </w:t>
+      </w:r>
+      <w:r>
+        <w:rPr/>
+        <w:t>sistemom</w:t>
+      </w:r>
+      <w:r>
+        <w:rPr/>
+        <w:t>.</w:t>
       </w:r>
     </w:p>
     <w:p>
@@ -87,14 +492,169 @@
         <w:pStyle w:val="BodyText"/>
       </w:pPr>
       <w:r>
-        <w:t>Tehnologije korišćene u projektu: - Python (server, proxy, client) - Flask (web interfejs) - Docker i Docker Compose (kontenerizacija) - Wireshark (analiza saobraćaja) - MQTT (opciono za komunikaciju sa SCADA HMI)</w:t>
+        <w:rPr/>
+        <w:t>Tehnologije</w:t>
+      </w:r>
+      <w:r>
+        <w:rPr/>
+        <w:t xml:space="preserve"> </w:t>
+      </w:r>
+      <w:r>
+        <w:rPr/>
+        <w:t>korišćene</w:t>
+      </w:r>
+      <w:r>
+        <w:rPr/>
+        <w:t xml:space="preserve"> u </w:t>
+      </w:r>
+      <w:r>
+        <w:rPr/>
+        <w:t>projektu</w:t>
+      </w:r>
+      <w:r>
+        <w:rPr/>
+        <w:t xml:space="preserve">: </w:t>
+      </w:r>
+    </w:p>
+    <w:p>
+      <w:pPr>
+        <w:pStyle w:val="BodyText"/>
+        <w:numPr>
+          <w:ilvl w:val="0"/>
+          <w:numId w:val="4"/>
+        </w:numPr>
+        <w:rPr/>
+      </w:pPr>
+      <w:r>
+        <w:rPr/>
+        <w:t xml:space="preserve">- Python (server, proxy, client) </w:t>
+      </w:r>
+    </w:p>
+    <w:p>
+      <w:pPr>
+        <w:pStyle w:val="BodyText"/>
+        <w:numPr>
+          <w:ilvl w:val="0"/>
+          <w:numId w:val="4"/>
+        </w:numPr>
+        <w:rPr/>
+      </w:pPr>
+      <w:r>
+        <w:rPr/>
+        <w:t xml:space="preserve">- Flask (web </w:t>
+      </w:r>
+      <w:r>
+        <w:rPr/>
+        <w:t>interfejs</w:t>
+      </w:r>
+      <w:r>
+        <w:rPr/>
+        <w:t xml:space="preserve">) </w:t>
+      </w:r>
+    </w:p>
+    <w:p>
+      <w:pPr>
+        <w:pStyle w:val="BodyText"/>
+        <w:numPr>
+          <w:ilvl w:val="0"/>
+          <w:numId w:val="4"/>
+        </w:numPr>
+        <w:rPr/>
+      </w:pPr>
+      <w:r>
+        <w:rPr/>
+        <w:t xml:space="preserve">- Docker </w:t>
+      </w:r>
+      <w:r>
+        <w:rPr/>
+        <w:t>i</w:t>
+      </w:r>
+      <w:r>
+        <w:rPr/>
+        <w:t xml:space="preserve"> Docker Compose (</w:t>
+      </w:r>
+      <w:r>
+        <w:rPr/>
+        <w:t>kontenerizacija</w:t>
+      </w:r>
+      <w:r>
+        <w:rPr/>
+        <w:t xml:space="preserve">) </w:t>
+      </w:r>
+    </w:p>
+    <w:p>
+      <w:pPr>
+        <w:pStyle w:val="BodyText"/>
+        <w:numPr>
+          <w:ilvl w:val="0"/>
+          <w:numId w:val="4"/>
+        </w:numPr>
+        <w:rPr/>
+      </w:pPr>
+      <w:r>
+        <w:rPr/>
+        <w:t>- Wireshark (</w:t>
+      </w:r>
+      <w:r>
+        <w:rPr/>
+        <w:t>analiza</w:t>
+      </w:r>
+      <w:r>
+        <w:rPr/>
+        <w:t xml:space="preserve"> </w:t>
+      </w:r>
+      <w:r>
+        <w:rPr/>
+        <w:t>saobraćaja</w:t>
+      </w:r>
+      <w:r>
+        <w:rPr/>
+        <w:t xml:space="preserve">) </w:t>
+      </w:r>
+    </w:p>
+    <w:p>
+      <w:pPr>
+        <w:pStyle w:val="BodyText"/>
+        <w:numPr>
+          <w:ilvl w:val="0"/>
+          <w:numId w:val="4"/>
+        </w:numPr>
+        <w:rPr/>
+      </w:pPr>
+      <w:r>
+        <w:rPr/>
+        <w:t>- MQTT (</w:t>
+      </w:r>
+      <w:r>
+        <w:rPr/>
+        <w:t>opciono</w:t>
+      </w:r>
+      <w:r>
+        <w:rPr/>
+        <w:t xml:space="preserve"> za </w:t>
+      </w:r>
+      <w:r>
+        <w:rPr/>
+        <w:t>komunikaciju</w:t>
+      </w:r>
+      <w:r>
+        <w:rPr/>
+        <w:t xml:space="preserve"> </w:t>
+      </w:r>
+      <w:r>
+        <w:rPr/>
+        <w:t>sa</w:t>
+      </w:r>
+      <w:r>
+        <w:rPr/>
+        <w:t xml:space="preserve"> SCADA HMI)</w:t>
       </w:r>
     </w:p>
     <w:p>
       <w:pPr>
         <w:pStyle w:val="Heading2"/>
       </w:pPr>
-      <w:bookmarkStart w:id="2" w:name="protokoli-i-komunikacija"/>
+      <w:bookmarkStart w:name="protokoli-i-komunikacija" w:id="2"/>
       <w:bookmarkEnd w:id="1"/>
       <w:r>
         <w:t>3. Protokoli i komunikacija</w:t>
@@ -161,7 +721,7 @@
       <w:pPr>
         <w:pStyle w:val="Heading2"/>
       </w:pPr>
-      <w:bookmarkStart w:id="3" w:name="implementacija"/>
+      <w:bookmarkStart w:name="implementacija" w:id="3"/>
       <w:bookmarkEnd w:id="2"/>
       <w:r>
         <w:t>4. Implementacija</w:t>
@@ -171,7 +731,7 @@
       <w:pPr>
         <w:pStyle w:val="Heading3"/>
       </w:pPr>
-      <w:bookmarkStart w:id="4" w:name="modbus-server"/>
+      <w:bookmarkStart w:name="modbus-server" w:id="4"/>
       <w:r>
         <w:t>4.1 Modbus server</w:t>
       </w:r>
@@ -187,6 +747,12 @@
     <w:p>
       <w:pPr>
         <w:pStyle w:val="SourceCode"/>
+        <w:pBdr>
+          <w:top w:val="single" w:color="FF000000" w:sz="4" w:space="4"/>
+          <w:left w:val="single" w:color="FF000000" w:sz="4" w:space="4"/>
+          <w:bottom w:val="single" w:color="FF000000" w:sz="4" w:space="4"/>
+          <w:right w:val="single" w:color="FF000000" w:sz="4" w:space="4"/>
+        </w:pBdr>
       </w:pPr>
       <w:r>
         <w:rPr>
@@ -310,7 +876,7 @@
       <w:pPr>
         <w:pStyle w:val="Heading3"/>
       </w:pPr>
-      <w:bookmarkStart w:id="5" w:name="proxy-sloj"/>
+      <w:bookmarkStart w:name="proxy-sloj" w:id="5"/>
       <w:bookmarkEnd w:id="4"/>
       <w:r>
         <w:lastRenderedPageBreak/>
@@ -328,12 +894,45 @@
     <w:p>
       <w:pPr>
         <w:pStyle w:val="SourceCode"/>
+        <w:pBdr>
+          <w:top w:val="single" w:color="FF000000" w:sz="4" w:space="4"/>
+          <w:left w:val="single" w:color="FF000000" w:sz="4" w:space="4"/>
+          <w:bottom w:val="single" w:color="FF000000" w:sz="4" w:space="4"/>
+          <w:right w:val="single" w:color="FF000000" w:sz="4" w:space="4"/>
+        </w:pBdr>
+        <w:rPr>
+          <w:rStyle w:val="NormalTok"/>
+        </w:rPr>
       </w:pPr>
       <w:r>
         <w:rPr>
           <w:rStyle w:val="CommentTok"/>
         </w:rPr>
-        <w:t># Pseudokod proxy-a</w:t>
+        <w:t xml:space="preserve"># </w:t>
+      </w:r>
+      <w:r>
+        <w:rPr>
+          <w:rStyle w:val="CommentTok"/>
+        </w:rPr>
+        <w:t>Pseudokod</w:t>
+      </w:r>
+      <w:r>
+        <w:rPr>
+          <w:rStyle w:val="CommentTok"/>
+        </w:rPr>
+        <w:t xml:space="preserve"> </w:t>
+      </w:r>
+      <w:r>
+        <w:rPr>
+          <w:rStyle w:val="CommentTok"/>
+        </w:rPr>
+        <w:t>proxy</w:t>
+      </w:r>
+      <w:r>
+        <w:rPr>
+          <w:rStyle w:val="CommentTok"/>
+        </w:rPr>
+        <w:t>-a</w:t>
       </w:r>
       <w:r>
         <w:br/>
@@ -381,7 +980,19 @@
         <w:rPr>
           <w:rStyle w:val="NormalTok"/>
         </w:rPr>
-        <w:t xml:space="preserve"> read_from_client()</w:t>
+        <w:t xml:space="preserve"> </w:t>
+      </w:r>
+      <w:r>
+        <w:rPr>
+          <w:rStyle w:val="NormalTok"/>
+        </w:rPr>
+        <w:t>read_from_client</w:t>
+      </w:r>
+      <w:r>
+        <w:rPr>
+          <w:rStyle w:val="NormalTok"/>
+        </w:rPr>
+        <w:t>()</w:t>
       </w:r>
       <w:r>
         <w:br/>
@@ -402,7 +1013,19 @@
         <w:rPr>
           <w:rStyle w:val="NormalTok"/>
         </w:rPr>
-        <w:t xml:space="preserve"> valid(data):</w:t>
+        <w:t xml:space="preserve"> </w:t>
+      </w:r>
+      <w:r>
+        <w:rPr>
+          <w:rStyle w:val="NormalTok"/>
+        </w:rPr>
+        <w:t>valid</w:t>
+      </w:r>
+      <w:r>
+        <w:rPr>
+          <w:rStyle w:val="NormalTok"/>
+        </w:rPr>
+        <w:t>(data):</w:t>
       </w:r>
       <w:r>
         <w:br/>
@@ -411,14 +1034,26 @@
         <w:rPr>
           <w:rStyle w:val="NormalTok"/>
         </w:rPr>
-        <w:t xml:space="preserve">        forward_to_server(data)</w:t>
+        <w:t xml:space="preserve">        </w:t>
+      </w:r>
+      <w:r>
+        <w:rPr>
+          <w:rStyle w:val="NormalTok"/>
+        </w:rPr>
+        <w:t>forward_to_server</w:t>
+      </w:r>
+      <w:r>
+        <w:rPr>
+          <w:rStyle w:val="NormalTok"/>
+        </w:rPr>
+        <w:t>(data)</w:t>
       </w:r>
     </w:p>
     <w:p>
       <w:pPr>
         <w:pStyle w:val="Heading3"/>
       </w:pPr>
-      <w:bookmarkStart w:id="6" w:name="client-ui"/>
+      <w:bookmarkStart w:name="client-ui" w:id="6"/>
       <w:bookmarkEnd w:id="5"/>
       <w:r>
         <w:t>4.3 Client / UI</w:t>
@@ -435,6 +1070,15 @@
     <w:p>
       <w:pPr>
         <w:pStyle w:val="SourceCode"/>
+        <w:pBdr>
+          <w:top w:val="single" w:color="FF000000" w:sz="4" w:space="4"/>
+          <w:left w:val="single" w:color="FF000000" w:sz="4" w:space="4"/>
+          <w:bottom w:val="single" w:color="FF000000" w:sz="4" w:space="4"/>
+          <w:right w:val="single" w:color="FF000000" w:sz="4" w:space="4"/>
+        </w:pBdr>
+        <w:rPr>
+          <w:rStyle w:val="NormalTok"/>
+        </w:rPr>
       </w:pPr>
       <w:r>
         <w:rPr>
@@ -446,7 +1090,19 @@
         <w:rPr>
           <w:rStyle w:val="NormalTok"/>
         </w:rPr>
-        <w:t xml:space="preserve"> flask </w:t>
+        <w:t xml:space="preserve"> </w:t>
+      </w:r>
+      <w:r>
+        <w:rPr>
+          <w:rStyle w:val="NormalTok"/>
+        </w:rPr>
+        <w:t>flask</w:t>
+      </w:r>
+      <w:r>
+        <w:rPr>
+          <w:rStyle w:val="NormalTok"/>
+        </w:rPr>
+        <w:t xml:space="preserve"> </w:t>
       </w:r>
       <w:r>
         <w:rPr>
@@ -458,7 +1114,19 @@
         <w:rPr>
           <w:rStyle w:val="NormalTok"/>
         </w:rPr>
-        <w:t xml:space="preserve"> Flask, render_template</w:t>
+        <w:t xml:space="preserve"> </w:t>
+      </w:r>
+      <w:r>
+        <w:rPr>
+          <w:rStyle w:val="NormalTok"/>
+        </w:rPr>
+        <w:t>Flask</w:t>
+      </w:r>
+      <w:r>
+        <w:rPr>
+          <w:rStyle w:val="NormalTok"/>
+        </w:rPr>
+        <w:t>, render_template</w:t>
       </w:r>
       <w:r>
         <w:br/>
@@ -479,13 +1147,37 @@
         <w:rPr>
           <w:rStyle w:val="NormalTok"/>
         </w:rPr>
-        <w:t xml:space="preserve"> Flask(</w:t>
+        <w:t xml:space="preserve"> </w:t>
+      </w:r>
+      <w:r>
+        <w:rPr>
+          <w:rStyle w:val="NormalTok"/>
+        </w:rPr>
+        <w:t>Flask</w:t>
+      </w:r>
+      <w:r>
+        <w:rPr>
+          <w:rStyle w:val="NormalTok"/>
+        </w:rPr>
+        <w:t>(</w:t>
       </w:r>
       <w:r>
         <w:rPr>
           <w:rStyle w:val="VariableTok"/>
         </w:rPr>
-        <w:t>__name__</w:t>
+        <w:t>__</w:t>
+      </w:r>
+      <w:r>
+        <w:rPr>
+          <w:rStyle w:val="VariableTok"/>
+        </w:rPr>
+        <w:t>name</w:t>
+      </w:r>
+      <w:r>
+        <w:rPr>
+          <w:rStyle w:val="VariableTok"/>
+        </w:rPr>
+        <w:t>__</w:t>
       </w:r>
       <w:r>
         <w:rPr>
@@ -533,7 +1225,19 @@
         <w:rPr>
           <w:rStyle w:val="NormalTok"/>
         </w:rPr>
-        <w:t xml:space="preserve"> index():</w:t>
+        <w:t xml:space="preserve"> </w:t>
+      </w:r>
+      <w:r>
+        <w:rPr>
+          <w:rStyle w:val="NormalTok"/>
+        </w:rPr>
+        <w:t>index</w:t>
+      </w:r>
+      <w:r>
+        <w:rPr>
+          <w:rStyle w:val="NormalTok"/>
+        </w:rPr>
+        <w:t>():</w:t>
       </w:r>
       <w:r>
         <w:br/>
@@ -554,7 +1258,19 @@
         <w:rPr>
           <w:rStyle w:val="NormalTok"/>
         </w:rPr>
-        <w:t xml:space="preserve"> render_template(</w:t>
+        <w:t xml:space="preserve"> </w:t>
+      </w:r>
+      <w:r>
+        <w:rPr>
+          <w:rStyle w:val="NormalTok"/>
+        </w:rPr>
+        <w:t>render_template</w:t>
+      </w:r>
+      <w:r>
+        <w:rPr>
+          <w:rStyle w:val="NormalTok"/>
+        </w:rPr>
+        <w:t>(</w:t>
       </w:r>
       <w:r>
         <w:rPr>
@@ -573,7 +1289,7 @@
       <w:pPr>
         <w:pStyle w:val="Heading3"/>
       </w:pPr>
-      <w:bookmarkStart w:id="7" w:name="docker-compose"/>
+      <w:bookmarkStart w:name="docker-compose" w:id="7"/>
       <w:bookmarkEnd w:id="6"/>
       <w:r>
         <w:t>4.4 Docker Compose</w:t>
@@ -582,6 +1298,12 @@
     <w:p>
       <w:pPr>
         <w:pStyle w:val="SourceCode"/>
+        <w:pBdr>
+          <w:top w:val="single" w:color="FF000000" w:sz="4" w:space="4"/>
+          <w:left w:val="single" w:color="FF000000" w:sz="4" w:space="4"/>
+          <w:bottom w:val="single" w:color="FF000000" w:sz="4" w:space="4"/>
+          <w:right w:val="single" w:color="FF000000" w:sz="4" w:space="4"/>
+        </w:pBdr>
       </w:pPr>
       <w:r>
         <w:rPr>
@@ -915,7 +1637,7 @@
       <w:pPr>
         <w:pStyle w:val="Heading3"/>
       </w:pPr>
-      <w:bookmarkStart w:id="8" w:name="pokretanje-i-testiranje"/>
+      <w:bookmarkStart w:name="pokretanje-i-testiranje" w:id="8"/>
       <w:bookmarkEnd w:id="7"/>
       <w:r>
         <w:t>4.5 Pokretanje i testiranje</w:t>
@@ -982,7 +1704,7 @@
       <w:pPr>
         <w:pStyle w:val="Heading2"/>
       </w:pPr>
-      <w:bookmarkStart w:id="9" w:name="analiza-bezbednosti-i-rizika"/>
+      <w:bookmarkStart w:name="analiza-bezbednosti-i-rizika" w:id="9"/>
       <w:bookmarkEnd w:id="3"/>
       <w:bookmarkEnd w:id="8"/>
       <w:r>
@@ -1070,7 +1792,7 @@
       <w:pPr>
         <w:pStyle w:val="Heading2"/>
       </w:pPr>
-      <w:bookmarkStart w:id="10" w:name="zaključak-i-budući-rad"/>
+      <w:bookmarkStart w:name="zaključak-i-budući-rad" w:id="10"/>
       <w:bookmarkEnd w:id="9"/>
       <w:r>
         <w:t>6. Zaključak i budući rad</w:t>
@@ -1088,7 +1810,7 @@
       <w:pPr>
         <w:pStyle w:val="Heading2"/>
       </w:pPr>
-      <w:bookmarkStart w:id="11" w:name="literatura"/>
+      <w:bookmarkStart w:name="literatura" w:id="11"/>
       <w:bookmarkEnd w:id="10"/>
       <w:r>
         <w:t>7. Literatura</w:t>
@@ -1212,7 +1934,7 @@
       <w:footnotePr>
         <w:numRestart w:val="eachSect"/>
       </w:footnotePr>
-      <w:pgSz w:w="12240" w:h="15840"/>
+      <w:pgSz w:w="12240" w:h="15840" w:orient="portrait"/>
       <w:pgMar w:top="1440" w:right="1440" w:bottom="1440" w:left="1440" w:header="720" w:footer="720" w:gutter="0"/>
       <w:cols w:space="720"/>
     </w:sectPr>
@@ -1222,6 +1944,203 @@
 
 <file path=word/numbering.xml><?xml version="1.0" encoding="utf-8"?>
 <w:numbering xmlns:wpc="http://schemas.microsoft.com/office/word/2010/wordprocessingCanvas" xmlns:cx="http://schemas.microsoft.com/office/drawing/2014/chartex" xmlns:cx1="http://schemas.microsoft.com/office/drawing/2015/9/8/chartex" xmlns:cx2="http://schemas.microsoft.com/office/drawing/2015/10/21/chartex" xmlns:cx3="http://schemas.microsoft.com/office/drawing/2016/5/9/chartex" xmlns:cx4="http://schemas.microsoft.com/office/drawing/2016/5/10/chartex" xmlns:cx5="http://schemas.microsoft.com/office/drawing/2016/5/11/chartex" xmlns:cx6="http://schemas.microsoft.com/office/drawing/2016/5/12/chartex" xmlns:cx7="http://schemas.microsoft.com/office/drawing/2016/5/13/chartex" xmlns:cx8="http://schemas.microsoft.com/office/drawing/2016/5/14/chartex" xmlns:mc="http://schemas.openxmlformats.org/markup-compatibility/2006" xmlns:aink="http://schemas.microsoft.com/office/drawing/2016/ink" xmlns:am3d="http://schemas.microsoft.com/office/drawing/2017/model3d" xmlns:o="urn:schemas-microsoft-com:office:office" xmlns:oel="http://schemas.microsoft.com/office/2019/extlst" xmlns:r="http://schemas.openxmlformats.org/officeDocument/2006/relationships" xmlns:m="http://schemas.openxmlformats.org/officeDocument/2006/math" xmlns:v="urn:schemas-microsoft-com:vml" xmlns:wp14="http://schemas.microsoft.com/office/word/2010/wordprocessingDrawing" xmlns:wp="http://schemas.openxmlformats.org/drawingml/2006/wordprocessingDrawing" xmlns:w10="urn:schemas-microsoft-com:office:word" xmlns:w="http://schemas.openxmlformats.org/wordprocessingml/2006/main" xmlns:w14="http://schemas.microsoft.com/office/word/2010/wordml" xmlns:w15="http://schemas.microsoft.com/office/word/2012/wordml" xmlns:w16cex="http://schemas.microsoft.com/office/word/2018/wordml/cex" xmlns:w16cid="http://schemas.microsoft.com/office/word/2016/wordml/cid" xmlns:w16="http://schemas.microsoft.com/office/word/2018/wordml" xmlns:w16du="http://schemas.microsoft.com/office/word/2023/wordml/word16du" xmlns:w16sdtdh="http://schemas.microsoft.com/office/word/2020/wordml/sdtdatahash" xmlns:w16sdtfl="http://schemas.microsoft.com/office/word/2024/wordml/sdtformatlock" xmlns:w16se="http://schemas.microsoft.com/office/word/2015/wordml/symex" xmlns:wpg="http://schemas.microsoft.com/office/word/2010/wordprocessingGroup" xmlns:wpi="http://schemas.microsoft.com/office/word/2010/wordprocessingInk" xmlns:wne="http://schemas.microsoft.com/office/word/2006/wordml" xmlns:wps="http://schemas.microsoft.com/office/word/2010/wordprocessingShape" mc:Ignorable="w14 w15 w16se w16cid w16 w16cex w16sdtdh w16sdtfl w16du wp14">
+  <w:abstractNum xmlns:w="http://schemas.openxmlformats.org/wordprocessingml/2006/main" w:abstractNumId="3">
+    <w:nsid w:val="782bc7f1"/>
+    <w:multiLevelType xmlns:w="http://schemas.openxmlformats.org/wordprocessingml/2006/main" w:val="hybridMultilevel"/>
+    <w:lvl xmlns:w="http://schemas.openxmlformats.org/wordprocessingml/2006/main" w:ilvl="0">
+      <w:start w:val="1"/>
+      <w:numFmt w:val="bullet"/>
+      <w:lvlText w:val=""/>
+      <w:lvlJc w:val="left"/>
+      <w:pPr>
+        <w:ind w:left="720" w:hanging="360"/>
+      </w:pPr>
+      <w:rPr>
+        <w:rFonts w:hint="default" w:ascii="Symbol" w:hAnsi="Symbol"/>
+      </w:rPr>
+    </w:lvl>
+    <w:lvl xmlns:w="http://schemas.openxmlformats.org/wordprocessingml/2006/main" w:ilvl="1">
+      <w:start w:val="1"/>
+      <w:numFmt w:val="bullet"/>
+      <w:lvlText w:val="o"/>
+      <w:lvlJc w:val="left"/>
+      <w:pPr>
+        <w:ind w:left="1440" w:hanging="360"/>
+      </w:pPr>
+      <w:rPr>
+        <w:rFonts w:hint="default" w:ascii="Courier New" w:hAnsi="Courier New"/>
+      </w:rPr>
+    </w:lvl>
+    <w:lvl xmlns:w="http://schemas.openxmlformats.org/wordprocessingml/2006/main" w:ilvl="2">
+      <w:start w:val="1"/>
+      <w:numFmt w:val="bullet"/>
+      <w:lvlText w:val=""/>
+      <w:lvlJc w:val="left"/>
+      <w:pPr>
+        <w:ind w:left="2160" w:hanging="360"/>
+      </w:pPr>
+      <w:rPr>
+        <w:rFonts w:hint="default" w:ascii="Wingdings" w:hAnsi="Wingdings"/>
+      </w:rPr>
+    </w:lvl>
+    <w:lvl xmlns:w="http://schemas.openxmlformats.org/wordprocessingml/2006/main" w:ilvl="3">
+      <w:start w:val="1"/>
+      <w:numFmt w:val="bullet"/>
+      <w:lvlText w:val=""/>
+      <w:lvlJc w:val="left"/>
+      <w:pPr>
+        <w:ind w:left="2880" w:hanging="360"/>
+      </w:pPr>
+      <w:rPr>
+        <w:rFonts w:hint="default" w:ascii="Symbol" w:hAnsi="Symbol"/>
+      </w:rPr>
+    </w:lvl>
+    <w:lvl xmlns:w="http://schemas.openxmlformats.org/wordprocessingml/2006/main" w:ilvl="4">
+      <w:start w:val="1"/>
+      <w:numFmt w:val="bullet"/>
+      <w:lvlText w:val="o"/>
+      <w:lvlJc w:val="left"/>
+      <w:pPr>
+        <w:ind w:left="3600" w:hanging="360"/>
+      </w:pPr>
+      <w:rPr>
+        <w:rFonts w:hint="default" w:ascii="Courier New" w:hAnsi="Courier New"/>
+      </w:rPr>
+    </w:lvl>
+    <w:lvl xmlns:w="http://schemas.openxmlformats.org/wordprocessingml/2006/main" w:ilvl="5">
+      <w:start w:val="1"/>
+      <w:numFmt w:val="bullet"/>
+      <w:lvlText w:val=""/>
+      <w:lvlJc w:val="left"/>
+      <w:pPr>
+        <w:ind w:left="4320" w:hanging="360"/>
+      </w:pPr>
+      <w:rPr>
+        <w:rFonts w:hint="default" w:ascii="Wingdings" w:hAnsi="Wingdings"/>
+      </w:rPr>
+    </w:lvl>
+    <w:lvl xmlns:w="http://schemas.openxmlformats.org/wordprocessingml/2006/main" w:ilvl="6">
+      <w:start w:val="1"/>
+      <w:numFmt w:val="bullet"/>
+      <w:lvlText w:val=""/>
+      <w:lvlJc w:val="left"/>
+      <w:pPr>
+        <w:ind w:left="5040" w:hanging="360"/>
+      </w:pPr>
+      <w:rPr>
+        <w:rFonts w:hint="default" w:ascii="Symbol" w:hAnsi="Symbol"/>
+      </w:rPr>
+    </w:lvl>
+    <w:lvl xmlns:w="http://schemas.openxmlformats.org/wordprocessingml/2006/main" w:ilvl="7">
+      <w:start w:val="1"/>
+      <w:numFmt w:val="bullet"/>
+      <w:lvlText w:val="o"/>
+      <w:lvlJc w:val="left"/>
+      <w:pPr>
+        <w:ind w:left="5760" w:hanging="360"/>
+      </w:pPr>
+      <w:rPr>
+        <w:rFonts w:hint="default" w:ascii="Courier New" w:hAnsi="Courier New"/>
+      </w:rPr>
+    </w:lvl>
+    <w:lvl xmlns:w="http://schemas.openxmlformats.org/wordprocessingml/2006/main" w:ilvl="8">
+      <w:start w:val="1"/>
+      <w:numFmt w:val="bullet"/>
+      <w:lvlText w:val=""/>
+      <w:lvlJc w:val="left"/>
+      <w:pPr>
+        <w:ind w:left="6480" w:hanging="360"/>
+      </w:pPr>
+      <w:rPr>
+        <w:rFonts w:hint="default" w:ascii="Wingdings" w:hAnsi="Wingdings"/>
+      </w:rPr>
+    </w:lvl>
+  </w:abstractNum>
+  <w:abstractNum xmlns:w="http://schemas.openxmlformats.org/wordprocessingml/2006/main" w:abstractNumId="2">
+    <w:nsid w:val="66c35012"/>
+    <w:multiLevelType xmlns:w="http://schemas.openxmlformats.org/wordprocessingml/2006/main" w:val="hybridMultilevel"/>
+    <w:lvl xmlns:w="http://schemas.openxmlformats.org/wordprocessingml/2006/main" w:ilvl="0">
+      <w:start w:val="1"/>
+      <w:numFmt w:val="decimal"/>
+      <w:lvlText w:val="%1."/>
+      <w:lvlJc w:val="left"/>
+      <w:pPr>
+        <w:ind w:left="720" w:hanging="360"/>
+      </w:pPr>
+    </w:lvl>
+    <w:lvl xmlns:w="http://schemas.openxmlformats.org/wordprocessingml/2006/main" w:ilvl="1">
+      <w:start w:val="1"/>
+      <w:numFmt w:val="lowerLetter"/>
+      <w:lvlText w:val="%2."/>
+      <w:lvlJc w:val="left"/>
+      <w:pPr>
+        <w:ind w:left="1440" w:hanging="360"/>
+      </w:pPr>
+    </w:lvl>
+    <w:lvl xmlns:w="http://schemas.openxmlformats.org/wordprocessingml/2006/main" w:ilvl="2">
+      <w:start w:val="1"/>
+      <w:numFmt w:val="lowerRoman"/>
+      <w:lvlText w:val="%3."/>
+      <w:lvlJc w:val="right"/>
+      <w:pPr>
+        <w:ind w:left="2160" w:hanging="180"/>
+      </w:pPr>
+    </w:lvl>
+    <w:lvl xmlns:w="http://schemas.openxmlformats.org/wordprocessingml/2006/main" w:ilvl="3">
+      <w:start w:val="1"/>
+      <w:numFmt w:val="decimal"/>
+      <w:lvlText w:val="%4."/>
+      <w:lvlJc w:val="left"/>
+      <w:pPr>
+        <w:ind w:left="2880" w:hanging="360"/>
+      </w:pPr>
+    </w:lvl>
+    <w:lvl xmlns:w="http://schemas.openxmlformats.org/wordprocessingml/2006/main" w:ilvl="4">
+      <w:start w:val="1"/>
+      <w:numFmt w:val="lowerLetter"/>
+      <w:lvlText w:val="%5."/>
+      <w:lvlJc w:val="left"/>
+      <w:pPr>
+        <w:ind w:left="3600" w:hanging="360"/>
+      </w:pPr>
+    </w:lvl>
+    <w:lvl xmlns:w="http://schemas.openxmlformats.org/wordprocessingml/2006/main" w:ilvl="5">
+      <w:start w:val="1"/>
+      <w:numFmt w:val="lowerRoman"/>
+      <w:lvlText w:val="%6."/>
+      <w:lvlJc w:val="right"/>
+      <w:pPr>
+        <w:ind w:left="4320" w:hanging="180"/>
+      </w:pPr>
+    </w:lvl>
+    <w:lvl xmlns:w="http://schemas.openxmlformats.org/wordprocessingml/2006/main" w:ilvl="6">
+      <w:start w:val="1"/>
+      <w:numFmt w:val="decimal"/>
+      <w:lvlText w:val="%7."/>
+      <w:lvlJc w:val="left"/>
+      <w:pPr>
+        <w:ind w:left="5040" w:hanging="360"/>
+      </w:pPr>
+    </w:lvl>
+    <w:lvl xmlns:w="http://schemas.openxmlformats.org/wordprocessingml/2006/main" w:ilvl="7">
+      <w:start w:val="1"/>
+      <w:numFmt w:val="lowerLetter"/>
+      <w:lvlText w:val="%8."/>
+      <w:lvlJc w:val="left"/>
+      <w:pPr>
+        <w:ind w:left="5760" w:hanging="360"/>
+      </w:pPr>
+    </w:lvl>
+    <w:lvl xmlns:w="http://schemas.openxmlformats.org/wordprocessingml/2006/main" w:ilvl="8">
+      <w:start w:val="1"/>
+      <w:numFmt w:val="lowerRoman"/>
+      <w:lvlText w:val="%9."/>
+      <w:lvlJc w:val="right"/>
+      <w:pPr>
+        <w:ind w:left="6480" w:hanging="180"/>
+      </w:pPr>
+    </w:lvl>
+  </w:abstractNum>
   <w:abstractNum w:abstractNumId="0" w15:restartNumberingAfterBreak="0">
     <w:nsid w:val="0000A991"/>
     <w:multiLevelType w:val="multilevel"/>
@@ -1234,7 +2153,7 @@
         <w:ind w:left="720" w:hanging="360"/>
       </w:pPr>
       <w:rPr>
-        <w:rFonts w:ascii="Symbol" w:hAnsi="Symbol" w:cs="Symbol" w:hint="default"/>
+        <w:rFonts w:hint="default" w:ascii="Symbol" w:hAnsi="Symbol" w:cs="Symbol"/>
       </w:rPr>
     </w:lvl>
     <w:lvl w:ilvl="1">
@@ -1245,7 +2164,7 @@
         <w:ind w:left="1440" w:hanging="360"/>
       </w:pPr>
       <w:rPr>
-        <w:rFonts w:ascii="Courier New" w:hAnsi="Courier New" w:cs="Courier New" w:hint="default"/>
+        <w:rFonts w:hint="default" w:ascii="Courier New" w:hAnsi="Courier New" w:cs="Courier New"/>
       </w:rPr>
     </w:lvl>
     <w:lvl w:ilvl="2">
@@ -1256,7 +2175,7 @@
         <w:ind w:left="2160" w:hanging="360"/>
       </w:pPr>
       <w:rPr>
-        <w:rFonts w:ascii="Wingdings" w:hAnsi="Wingdings" w:cs="Wingdings" w:hint="default"/>
+        <w:rFonts w:hint="default" w:ascii="Wingdings" w:hAnsi="Wingdings" w:cs="Wingdings"/>
       </w:rPr>
     </w:lvl>
     <w:lvl w:ilvl="3">
@@ -1267,7 +2186,7 @@
         <w:ind w:left="2880" w:hanging="360"/>
       </w:pPr>
       <w:rPr>
-        <w:rFonts w:ascii="Symbol" w:hAnsi="Symbol" w:cs="Symbol" w:hint="default"/>
+        <w:rFonts w:hint="default" w:ascii="Symbol" w:hAnsi="Symbol" w:cs="Symbol"/>
       </w:rPr>
     </w:lvl>
     <w:lvl w:ilvl="4">
@@ -1278,7 +2197,7 @@
         <w:ind w:left="3600" w:hanging="360"/>
       </w:pPr>
       <w:rPr>
-        <w:rFonts w:ascii="Courier New" w:hAnsi="Courier New" w:cs="Courier New" w:hint="default"/>
+        <w:rFonts w:hint="default" w:ascii="Courier New" w:hAnsi="Courier New" w:cs="Courier New"/>
       </w:rPr>
     </w:lvl>
     <w:lvl w:ilvl="5">
@@ -1289,7 +2208,7 @@
         <w:ind w:left="4320" w:hanging="360"/>
       </w:pPr>
       <w:rPr>
-        <w:rFonts w:ascii="Wingdings" w:hAnsi="Wingdings" w:cs="Wingdings" w:hint="default"/>
+        <w:rFonts w:hint="default" w:ascii="Wingdings" w:hAnsi="Wingdings" w:cs="Wingdings"/>
       </w:rPr>
     </w:lvl>
     <w:lvl w:ilvl="6">
@@ -1300,7 +2219,7 @@
         <w:ind w:left="5040" w:hanging="360"/>
       </w:pPr>
       <w:rPr>
-        <w:rFonts w:ascii="Symbol" w:hAnsi="Symbol" w:cs="Symbol" w:hint="default"/>
+        <w:rFonts w:hint="default" w:ascii="Symbol" w:hAnsi="Symbol" w:cs="Symbol"/>
       </w:rPr>
     </w:lvl>
     <w:lvl w:ilvl="7">
@@ -1311,7 +2230,7 @@
         <w:ind w:left="5760" w:hanging="360"/>
       </w:pPr>
       <w:rPr>
-        <w:rFonts w:ascii="Courier New" w:hAnsi="Courier New" w:cs="Courier New" w:hint="default"/>
+        <w:rFonts w:hint="default" w:ascii="Courier New" w:hAnsi="Courier New" w:cs="Courier New"/>
       </w:rPr>
     </w:lvl>
     <w:lvl w:ilvl="8">
@@ -1322,7 +2241,7 @@
         <w:ind w:left="6480" w:hanging="360"/>
       </w:pPr>
       <w:rPr>
-        <w:rFonts w:ascii="Wingdings" w:hAnsi="Wingdings" w:cs="Wingdings" w:hint="default"/>
+        <w:rFonts w:hint="default" w:ascii="Wingdings" w:hAnsi="Wingdings" w:cs="Wingdings"/>
       </w:rPr>
     </w:lvl>
   </w:abstractNum>
@@ -1412,6 +2331,12 @@
       </w:pPr>
     </w:lvl>
   </w:abstractNum>
+  <w:num w:numId="4">
+    <w:abstractNumId w:val="3"/>
+  </w:num>
+  <w:num w:numId="3">
+    <w:abstractNumId w:val="2"/>
+  </w:num>
   <w:num w:numId="1" w16cid:durableId="364989677">
     <w:abstractNumId w:val="0"/>
   </w:num>
@@ -1453,7 +2378,7 @@
   <w:docDefaults>
     <w:rPrDefault>
       <w:rPr>
-        <w:rFonts w:asciiTheme="minorHAnsi" w:eastAsiaTheme="minorHAnsi" w:hAnsiTheme="minorHAnsi" w:cstheme="minorBidi"/>
+        <w:rFonts w:asciiTheme="minorHAnsi" w:hAnsiTheme="minorHAnsi" w:eastAsiaTheme="minorHAnsi" w:cstheme="minorBidi"/>
         <w:sz w:val="22"/>
         <w:szCs w:val="22"/>
         <w:lang w:val="sr-Latn-RS" w:eastAsia="en-US" w:bidi="ar-SA"/>
@@ -1469,14 +2394,14 @@
   <w:latentStyles w:defLockedState="0" w:defUIPriority="99" w:defSemiHidden="0" w:defUnhideWhenUsed="0" w:defQFormat="0" w:count="376">
     <w:lsdException w:name="Normal" w:uiPriority="0" w:qFormat="1"/>
     <w:lsdException w:name="heading 1" w:uiPriority="9" w:qFormat="1"/>
-    <w:lsdException w:name="heading 2" w:semiHidden="1" w:uiPriority="9" w:unhideWhenUsed="1" w:qFormat="1"/>
-    <w:lsdException w:name="heading 3" w:semiHidden="1" w:uiPriority="9" w:unhideWhenUsed="1" w:qFormat="1"/>
-    <w:lsdException w:name="heading 4" w:semiHidden="1" w:uiPriority="9" w:unhideWhenUsed="1" w:qFormat="1"/>
-    <w:lsdException w:name="heading 5" w:semiHidden="1" w:uiPriority="9" w:unhideWhenUsed="1" w:qFormat="1"/>
-    <w:lsdException w:name="heading 6" w:semiHidden="1" w:uiPriority="9" w:unhideWhenUsed="1" w:qFormat="1"/>
-    <w:lsdException w:name="heading 7" w:semiHidden="1" w:uiPriority="9" w:unhideWhenUsed="1" w:qFormat="1"/>
-    <w:lsdException w:name="heading 8" w:semiHidden="1" w:uiPriority="9" w:unhideWhenUsed="1" w:qFormat="1"/>
-    <w:lsdException w:name="heading 9" w:semiHidden="1" w:uiPriority="9" w:unhideWhenUsed="1" w:qFormat="1"/>
+    <w:lsdException w:name="heading 2" w:uiPriority="9" w:semiHidden="1" w:unhideWhenUsed="1" w:qFormat="1"/>
+    <w:lsdException w:name="heading 3" w:uiPriority="9" w:semiHidden="1" w:unhideWhenUsed="1" w:qFormat="1"/>
+    <w:lsdException w:name="heading 4" w:uiPriority="9" w:semiHidden="1" w:unhideWhenUsed="1" w:qFormat="1"/>
+    <w:lsdException w:name="heading 5" w:uiPriority="9" w:semiHidden="1" w:unhideWhenUsed="1" w:qFormat="1"/>
+    <w:lsdException w:name="heading 6" w:uiPriority="9" w:semiHidden="1" w:unhideWhenUsed="1" w:qFormat="1"/>
+    <w:lsdException w:name="heading 7" w:uiPriority="9" w:semiHidden="1" w:unhideWhenUsed="1" w:qFormat="1"/>
+    <w:lsdException w:name="heading 8" w:uiPriority="9" w:semiHidden="1" w:unhideWhenUsed="1" w:qFormat="1"/>
+    <w:lsdException w:name="heading 9" w:uiPriority="9" w:semiHidden="1" w:unhideWhenUsed="1" w:qFormat="1"/>
     <w:lsdException w:name="index 1" w:semiHidden="1" w:unhideWhenUsed="1"/>
     <w:lsdException w:name="index 2" w:semiHidden="1" w:unhideWhenUsed="1"/>
     <w:lsdException w:name="index 3" w:semiHidden="1" w:unhideWhenUsed="1"/>
@@ -1486,22 +2411,22 @@
     <w:lsdException w:name="index 7" w:semiHidden="1" w:unhideWhenUsed="1"/>
     <w:lsdException w:name="index 8" w:semiHidden="1" w:unhideWhenUsed="1"/>
     <w:lsdException w:name="index 9" w:semiHidden="1" w:unhideWhenUsed="1"/>
-    <w:lsdException w:name="toc 1" w:semiHidden="1" w:uiPriority="39" w:unhideWhenUsed="1"/>
-    <w:lsdException w:name="toc 2" w:semiHidden="1" w:uiPriority="39" w:unhideWhenUsed="1"/>
-    <w:lsdException w:name="toc 3" w:semiHidden="1" w:uiPriority="39" w:unhideWhenUsed="1"/>
-    <w:lsdException w:name="toc 4" w:semiHidden="1" w:uiPriority="39" w:unhideWhenUsed="1"/>
-    <w:lsdException w:name="toc 5" w:semiHidden="1" w:uiPriority="39" w:unhideWhenUsed="1"/>
-    <w:lsdException w:name="toc 6" w:semiHidden="1" w:uiPriority="39" w:unhideWhenUsed="1"/>
-    <w:lsdException w:name="toc 7" w:semiHidden="1" w:uiPriority="39" w:unhideWhenUsed="1"/>
-    <w:lsdException w:name="toc 8" w:semiHidden="1" w:uiPriority="39" w:unhideWhenUsed="1"/>
-    <w:lsdException w:name="toc 9" w:semiHidden="1" w:uiPriority="39" w:unhideWhenUsed="1"/>
+    <w:lsdException w:name="toc 1" w:uiPriority="39" w:semiHidden="1" w:unhideWhenUsed="1"/>
+    <w:lsdException w:name="toc 2" w:uiPriority="39" w:semiHidden="1" w:unhideWhenUsed="1"/>
+    <w:lsdException w:name="toc 3" w:uiPriority="39" w:semiHidden="1" w:unhideWhenUsed="1"/>
+    <w:lsdException w:name="toc 4" w:uiPriority="39" w:semiHidden="1" w:unhideWhenUsed="1"/>
+    <w:lsdException w:name="toc 5" w:uiPriority="39" w:semiHidden="1" w:unhideWhenUsed="1"/>
+    <w:lsdException w:name="toc 6" w:uiPriority="39" w:semiHidden="1" w:unhideWhenUsed="1"/>
+    <w:lsdException w:name="toc 7" w:uiPriority="39" w:semiHidden="1" w:unhideWhenUsed="1"/>
+    <w:lsdException w:name="toc 8" w:uiPriority="39" w:semiHidden="1" w:unhideWhenUsed="1"/>
+    <w:lsdException w:name="toc 9" w:uiPriority="39" w:semiHidden="1" w:unhideWhenUsed="1"/>
     <w:lsdException w:name="Normal Indent" w:semiHidden="1" w:unhideWhenUsed="1"/>
     <w:lsdException w:name="footnote text" w:semiHidden="1" w:unhideWhenUsed="1"/>
     <w:lsdException w:name="annotation text" w:semiHidden="1" w:unhideWhenUsed="1"/>
     <w:lsdException w:name="header" w:semiHidden="1" w:unhideWhenUsed="1"/>
     <w:lsdException w:name="footer" w:semiHidden="1" w:unhideWhenUsed="1"/>
     <w:lsdException w:name="index heading" w:semiHidden="1" w:unhideWhenUsed="1"/>
-    <w:lsdException w:name="caption" w:semiHidden="1" w:uiPriority="35" w:unhideWhenUsed="1" w:qFormat="1"/>
+    <w:lsdException w:name="caption" w:uiPriority="35" w:semiHidden="1" w:unhideWhenUsed="1" w:qFormat="1"/>
     <w:lsdException w:name="table of figures" w:semiHidden="1" w:unhideWhenUsed="1"/>
     <w:lsdException w:name="envelope address" w:semiHidden="1" w:unhideWhenUsed="1"/>
     <w:lsdException w:name="envelope return" w:semiHidden="1" w:unhideWhenUsed="1"/>
@@ -1532,8 +2457,8 @@
     <w:lsdException w:name="Title" w:uiPriority="10" w:qFormat="1"/>
     <w:lsdException w:name="Closing" w:semiHidden="1" w:unhideWhenUsed="1"/>
     <w:lsdException w:name="Signature" w:semiHidden="1" w:unhideWhenUsed="1"/>
-    <w:lsdException w:name="Default Paragraph Font" w:semiHidden="1" w:uiPriority="1" w:unhideWhenUsed="1"/>
-    <w:lsdException w:name="Body Text" w:semiHidden="1" w:uiPriority="0" w:unhideWhenUsed="1" w:qFormat="1"/>
+    <w:lsdException w:name="Default Paragraph Font" w:uiPriority="1" w:semiHidden="1" w:unhideWhenUsed="1"/>
+    <w:lsdException w:name="Body Text" w:uiPriority="0" w:semiHidden="1" w:unhideWhenUsed="1" w:qFormat="1"/>
     <w:lsdException w:name="Body Text Indent" w:semiHidden="1" w:unhideWhenUsed="1"/>
     <w:lsdException w:name="List Continue" w:semiHidden="1" w:unhideWhenUsed="1"/>
     <w:lsdException w:name="List Continue 2" w:semiHidden="1" w:unhideWhenUsed="1"/>
@@ -1732,8 +2657,8 @@
     <w:lsdException w:name="Subtle Reference" w:uiPriority="31" w:qFormat="1"/>
     <w:lsdException w:name="Intense Reference" w:uiPriority="32" w:qFormat="1"/>
     <w:lsdException w:name="Book Title" w:uiPriority="33" w:qFormat="1"/>
-    <w:lsdException w:name="Bibliography" w:semiHidden="1" w:uiPriority="37" w:unhideWhenUsed="1"/>
-    <w:lsdException w:name="TOC Heading" w:semiHidden="1" w:uiPriority="39" w:unhideWhenUsed="1" w:qFormat="1"/>
+    <w:lsdException w:name="Bibliography" w:uiPriority="37" w:semiHidden="1" w:unhideWhenUsed="1"/>
+    <w:lsdException w:name="TOC Heading" w:uiPriority="39" w:semiHidden="1" w:unhideWhenUsed="1" w:qFormat="1"/>
     <w:lsdException w:name="Plain Table 1" w:uiPriority="41"/>
     <w:lsdException w:name="Plain Table 2" w:uiPriority="42"/>
     <w:lsdException w:name="Plain Table 3" w:uiPriority="43"/>
@@ -1844,7 +2769,7 @@
     <w:lsdException w:name="Unresolved Mention" w:semiHidden="1" w:unhideWhenUsed="1"/>
     <w:lsdException w:name="Smart Link" w:semiHidden="1" w:unhideWhenUsed="1"/>
   </w:latentStyles>
-  <w:style w:type="paragraph" w:default="1" w:styleId="Normal">
+  <w:style w:type="paragraph" w:styleId="Normal" w:default="1">
     <w:name w:val="Normal"/>
     <w:qFormat/>
     <w:rsid w:val="00950980"/>
@@ -1873,7 +2798,7 @@
       <w:outlineLvl w:val="0"/>
     </w:pPr>
     <w:rPr>
-      <w:rFonts w:asciiTheme="majorHAnsi" w:eastAsiaTheme="majorEastAsia" w:hAnsiTheme="majorHAnsi" w:cstheme="majorBidi"/>
+      <w:rFonts w:asciiTheme="majorHAnsi" w:hAnsiTheme="majorHAnsi" w:eastAsiaTheme="majorEastAsia" w:cstheme="majorBidi"/>
       <w:color w:val="2F5496" w:themeColor="accent1" w:themeShade="BF"/>
       <w:sz w:val="40"/>
       <w:szCs w:val="40"/>
@@ -1896,7 +2821,7 @@
       <w:outlineLvl w:val="1"/>
     </w:pPr>
     <w:rPr>
-      <w:rFonts w:asciiTheme="majorHAnsi" w:eastAsiaTheme="majorEastAsia" w:hAnsiTheme="majorHAnsi" w:cstheme="majorBidi"/>
+      <w:rFonts w:asciiTheme="majorHAnsi" w:hAnsiTheme="majorHAnsi" w:eastAsiaTheme="majorEastAsia" w:cstheme="majorBidi"/>
       <w:color w:val="2F5496" w:themeColor="accent1" w:themeShade="BF"/>
       <w:sz w:val="32"/>
       <w:szCs w:val="32"/>
@@ -2057,13 +2982,13 @@
       <w:color w:val="272727" w:themeColor="text1" w:themeTint="D8"/>
     </w:rPr>
   </w:style>
-  <w:style w:type="character" w:default="1" w:styleId="DefaultParagraphFont">
+  <w:style w:type="character" w:styleId="DefaultParagraphFont" w:default="1">
     <w:name w:val="Default Paragraph Font"/>
     <w:uiPriority w:val="1"/>
     <w:semiHidden/>
     <w:unhideWhenUsed/>
   </w:style>
-  <w:style w:type="table" w:default="1" w:styleId="TableNormal">
+  <w:style w:type="table" w:styleId="TableNormal" w:default="1">
     <w:name w:val="Normal Table"/>
     <w:uiPriority w:val="99"/>
     <w:semiHidden/>
@@ -2078,26 +3003,26 @@
       </w:tblCellMar>
     </w:tblPr>
   </w:style>
-  <w:style w:type="numbering" w:default="1" w:styleId="NoList">
+  <w:style w:type="numbering" w:styleId="NoList" w:default="1">
     <w:name w:val="No List"/>
     <w:uiPriority w:val="99"/>
     <w:semiHidden/>
     <w:unhideWhenUsed/>
   </w:style>
-  <w:style w:type="character" w:customStyle="1" w:styleId="Heading1Char">
+  <w:style w:type="character" w:styleId="Heading1Char" w:customStyle="1">
     <w:name w:val="Heading 1 Char"/>
     <w:basedOn w:val="DefaultParagraphFont"/>
     <w:link w:val="Heading1"/>
     <w:uiPriority w:val="9"/>
     <w:rsid w:val="00445BEA"/>
     <w:rPr>
-      <w:rFonts w:asciiTheme="majorHAnsi" w:eastAsiaTheme="majorEastAsia" w:hAnsiTheme="majorHAnsi" w:cstheme="majorBidi"/>
+      <w:rFonts w:asciiTheme="majorHAnsi" w:hAnsiTheme="majorHAnsi" w:eastAsiaTheme="majorEastAsia" w:cstheme="majorBidi"/>
       <w:color w:val="2F5496" w:themeColor="accent1" w:themeShade="BF"/>
       <w:sz w:val="40"/>
       <w:szCs w:val="40"/>
     </w:rPr>
   </w:style>
-  <w:style w:type="character" w:customStyle="1" w:styleId="Heading2Char">
+  <w:style w:type="character" w:styleId="Heading2Char" w:customStyle="1">
     <w:name w:val="Heading 2 Char"/>
     <w:basedOn w:val="DefaultParagraphFont"/>
     <w:link w:val="Heading2"/>
@@ -2105,13 +3030,13 @@
     <w:semiHidden/>
     <w:rsid w:val="00445BEA"/>
     <w:rPr>
-      <w:rFonts w:asciiTheme="majorHAnsi" w:eastAsiaTheme="majorEastAsia" w:hAnsiTheme="majorHAnsi" w:cstheme="majorBidi"/>
+      <w:rFonts w:asciiTheme="majorHAnsi" w:hAnsiTheme="majorHAnsi" w:eastAsiaTheme="majorEastAsia" w:cstheme="majorBidi"/>
       <w:color w:val="2F5496" w:themeColor="accent1" w:themeShade="BF"/>
       <w:sz w:val="32"/>
       <w:szCs w:val="32"/>
     </w:rPr>
   </w:style>
-  <w:style w:type="character" w:customStyle="1" w:styleId="Heading3Char">
+  <w:style w:type="character" w:styleId="Heading3Char" w:customStyle="1">
     <w:name w:val="Heading 3 Char"/>
     <w:basedOn w:val="DefaultParagraphFont"/>
     <w:link w:val="Heading3"/>
@@ -2125,7 +3050,7 @@
       <w:szCs w:val="28"/>
     </w:rPr>
   </w:style>
-  <w:style w:type="character" w:customStyle="1" w:styleId="Heading4Char">
+  <w:style w:type="character" w:styleId="Heading4Char" w:customStyle="1">
     <w:name w:val="Heading 4 Char"/>
     <w:basedOn w:val="DefaultParagraphFont"/>
     <w:link w:val="Heading4"/>
@@ -2139,7 +3064,7 @@
       <w:color w:val="2F5496" w:themeColor="accent1" w:themeShade="BF"/>
     </w:rPr>
   </w:style>
-  <w:style w:type="character" w:customStyle="1" w:styleId="Heading5Char">
+  <w:style w:type="character" w:styleId="Heading5Char" w:customStyle="1">
     <w:name w:val="Heading 5 Char"/>
     <w:basedOn w:val="DefaultParagraphFont"/>
     <w:link w:val="Heading5"/>
@@ -2151,7 +3076,7 @@
       <w:color w:val="2F5496" w:themeColor="accent1" w:themeShade="BF"/>
     </w:rPr>
   </w:style>
-  <w:style w:type="character" w:customStyle="1" w:styleId="Heading6Char">
+  <w:style w:type="character" w:styleId="Heading6Char" w:customStyle="1">
     <w:name w:val="Heading 6 Char"/>
     <w:basedOn w:val="DefaultParagraphFont"/>
     <w:link w:val="Heading6"/>
@@ -2165,7 +3090,7 @@
       <w:color w:val="595959" w:themeColor="text1" w:themeTint="A6"/>
     </w:rPr>
   </w:style>
-  <w:style w:type="character" w:customStyle="1" w:styleId="Heading7Char">
+  <w:style w:type="character" w:styleId="Heading7Char" w:customStyle="1">
     <w:name w:val="Heading 7 Char"/>
     <w:basedOn w:val="DefaultParagraphFont"/>
     <w:link w:val="Heading7"/>
@@ -2177,7 +3102,7 @@
       <w:color w:val="595959" w:themeColor="text1" w:themeTint="A6"/>
     </w:rPr>
   </w:style>
-  <w:style w:type="character" w:customStyle="1" w:styleId="Heading8Char">
+  <w:style w:type="character" w:styleId="Heading8Char" w:customStyle="1">
     <w:name w:val="Heading 8 Char"/>
     <w:basedOn w:val="DefaultParagraphFont"/>
     <w:link w:val="Heading8"/>
@@ -2191,7 +3116,7 @@
       <w:color w:val="272727" w:themeColor="text1" w:themeTint="D8"/>
     </w:rPr>
   </w:style>
-  <w:style w:type="character" w:customStyle="1" w:styleId="Heading9Char">
+  <w:style w:type="character" w:styleId="Heading9Char" w:customStyle="1">
     <w:name w:val="Heading 9 Char"/>
     <w:basedOn w:val="DefaultParagraphFont"/>
     <w:link w:val="Heading9"/>
@@ -2216,21 +3141,21 @@
       <w:contextualSpacing/>
     </w:pPr>
     <w:rPr>
-      <w:rFonts w:asciiTheme="majorHAnsi" w:eastAsiaTheme="majorEastAsia" w:hAnsiTheme="majorHAnsi" w:cstheme="majorBidi"/>
+      <w:rFonts w:asciiTheme="majorHAnsi" w:hAnsiTheme="majorHAnsi" w:eastAsiaTheme="majorEastAsia" w:cstheme="majorBidi"/>
       <w:spacing w:val="-10"/>
       <w:kern w:val="28"/>
       <w:sz w:val="56"/>
       <w:szCs w:val="56"/>
     </w:rPr>
   </w:style>
-  <w:style w:type="character" w:customStyle="1" w:styleId="TitleChar">
+  <w:style w:type="character" w:styleId="TitleChar" w:customStyle="1">
     <w:name w:val="Title Char"/>
     <w:basedOn w:val="DefaultParagraphFont"/>
     <w:link w:val="Title"/>
     <w:uiPriority w:val="10"/>
     <w:rsid w:val="00445BEA"/>
     <w:rPr>
-      <w:rFonts w:asciiTheme="majorHAnsi" w:eastAsiaTheme="majorEastAsia" w:hAnsiTheme="majorHAnsi" w:cstheme="majorBidi"/>
+      <w:rFonts w:asciiTheme="majorHAnsi" w:hAnsiTheme="majorHAnsi" w:eastAsiaTheme="majorEastAsia" w:cstheme="majorBidi"/>
       <w:spacing w:val="-10"/>
       <w:kern w:val="28"/>
       <w:sz w:val="56"/>
@@ -2258,7 +3183,7 @@
       <w:szCs w:val="28"/>
     </w:rPr>
   </w:style>
-  <w:style w:type="character" w:customStyle="1" w:styleId="SubtitleChar">
+  <w:style w:type="character" w:styleId="SubtitleChar" w:customStyle="1">
     <w:name w:val="Subtitle Char"/>
     <w:basedOn w:val="DefaultParagraphFont"/>
     <w:link w:val="Subtitle"/>
@@ -2290,7 +3215,7 @@
       <w:color w:val="404040" w:themeColor="text1" w:themeTint="BF"/>
     </w:rPr>
   </w:style>
-  <w:style w:type="character" w:customStyle="1" w:styleId="QuoteChar">
+  <w:style w:type="character" w:styleId="QuoteChar" w:customStyle="1">
     <w:name w:val="Quote Char"/>
     <w:basedOn w:val="DefaultParagraphFont"/>
     <w:link w:val="Quote"/>
@@ -2335,8 +3260,8 @@
     <w:rsid w:val="00445BEA"/>
     <w:pPr>
       <w:pBdr>
-        <w:top w:val="single" w:sz="4" w:space="10" w:color="2F5496" w:themeColor="accent1" w:themeShade="BF"/>
-        <w:bottom w:val="single" w:sz="4" w:space="10" w:color="2F5496" w:themeColor="accent1" w:themeShade="BF"/>
+        <w:top w:val="single" w:color="2F5496" w:themeColor="accent1" w:themeShade="BF" w:sz="4" w:space="10"/>
+        <w:bottom w:val="single" w:color="2F5496" w:themeColor="accent1" w:themeShade="BF" w:sz="4" w:space="10"/>
       </w:pBdr>
       <w:spacing w:before="360" w:after="360"/>
       <w:ind w:left="864" w:right="864"/>
@@ -2348,7 +3273,7 @@
       <w:color w:val="2F5496" w:themeColor="accent1" w:themeShade="BF"/>
     </w:rPr>
   </w:style>
-  <w:style w:type="character" w:customStyle="1" w:styleId="IntenseQuoteChar">
+  <w:style w:type="character" w:styleId="IntenseQuoteChar" w:customStyle="1">
     <w:name w:val="Intense Quote Char"/>
     <w:basedOn w:val="DefaultParagraphFont"/>
     <w:link w:val="IntenseQuote"/>
@@ -2384,7 +3309,7 @@
       <w:spacing w:before="180" w:after="180"/>
     </w:pPr>
   </w:style>
-  <w:style w:type="character" w:customStyle="1" w:styleId="BodyTextChar">
+  <w:style w:type="character" w:styleId="BodyTextChar" w:customStyle="1">
     <w:name w:val="Body Text Char"/>
     <w:basedOn w:val="DefaultParagraphFont"/>
     <w:link w:val="BodyText"/>
@@ -2396,14 +3321,14 @@
       <w14:ligatures w14:val="none"/>
     </w:rPr>
   </w:style>
-  <w:style w:type="paragraph" w:customStyle="1" w:styleId="FirstParagraph">
+  <w:style w:type="paragraph" w:styleId="FirstParagraph" w:customStyle="1">
     <w:name w:val="First Paragraph"/>
     <w:basedOn w:val="BodyText"/>
     <w:next w:val="BodyText"/>
     <w:qFormat/>
     <w:rsid w:val="00950980"/>
   </w:style>
-  <w:style w:type="paragraph" w:customStyle="1" w:styleId="Compact">
+  <w:style w:type="paragraph" w:styleId="Compact" w:customStyle="1">
     <w:name w:val="Compact"/>
     <w:basedOn w:val="BodyText"/>
     <w:qFormat/>
@@ -2412,7 +3337,7 @@
       <w:spacing w:before="36" w:after="36"/>
     </w:pPr>
   </w:style>
-  <w:style w:type="character" w:customStyle="1" w:styleId="VerbatimChar">
+  <w:style w:type="character" w:styleId="VerbatimChar" w:customStyle="1">
     <w:name w:val="Verbatim Char"/>
     <w:basedOn w:val="DefaultParagraphFont"/>
     <w:link w:val="SourceCode"/>
@@ -2421,7 +3346,7 @@
       <w:rFonts w:ascii="Consolas" w:hAnsi="Consolas"/>
     </w:rPr>
   </w:style>
-  <w:style w:type="paragraph" w:customStyle="1" w:styleId="SourceCode">
+  <w:style w:type="paragraph" w:styleId="SourceCode" w:customStyle="1">
     <w:name w:val="Source Code"/>
     <w:basedOn w:val="Normal"/>
     <w:link w:val="VerbatimChar"/>
@@ -2437,7 +3362,7 @@
       <w14:ligatures w14:val="standardContextual"/>
     </w:rPr>
   </w:style>
-  <w:style w:type="character" w:customStyle="1" w:styleId="KeywordTok">
+  <w:style w:type="character" w:styleId="KeywordTok" w:customStyle="1">
     <w:name w:val="KeywordTok"/>
     <w:basedOn w:val="VerbatimChar"/>
     <w:rsid w:val="00950980"/>
@@ -2447,7 +3372,7 @@
       <w:color w:val="007020"/>
     </w:rPr>
   </w:style>
-  <w:style w:type="character" w:customStyle="1" w:styleId="DecValTok">
+  <w:style w:type="character" w:styleId="DecValTok" w:customStyle="1">
     <w:name w:val="DecValTok"/>
     <w:basedOn w:val="VerbatimChar"/>
     <w:rsid w:val="00950980"/>
@@ -2456,7 +3381,7 @@
       <w:color w:val="40A070"/>
     </w:rPr>
   </w:style>
-  <w:style w:type="character" w:customStyle="1" w:styleId="StringTok">
+  <w:style w:type="character" w:styleId="StringTok" w:customStyle="1">
     <w:name w:val="StringTok"/>
     <w:basedOn w:val="VerbatimChar"/>
     <w:rsid w:val="00950980"/>
@@ -2465,7 +3390,7 @@
       <w:color w:val="4070A0"/>
     </w:rPr>
   </w:style>
-  <w:style w:type="character" w:customStyle="1" w:styleId="ImportTok">
+  <w:style w:type="character" w:styleId="ImportTok" w:customStyle="1">
     <w:name w:val="ImportTok"/>
     <w:basedOn w:val="VerbatimChar"/>
     <w:rsid w:val="00950980"/>
@@ -2475,7 +3400,7 @@
       <w:color w:val="008000"/>
     </w:rPr>
   </w:style>
-  <w:style w:type="character" w:customStyle="1" w:styleId="CommentTok">
+  <w:style w:type="character" w:styleId="CommentTok" w:customStyle="1">
     <w:name w:val="CommentTok"/>
     <w:basedOn w:val="VerbatimChar"/>
     <w:rsid w:val="00950980"/>
@@ -2485,7 +3410,7 @@
       <w:color w:val="60A0B0"/>
     </w:rPr>
   </w:style>
-  <w:style w:type="character" w:customStyle="1" w:styleId="FunctionTok">
+  <w:style w:type="character" w:styleId="FunctionTok" w:customStyle="1">
     <w:name w:val="FunctionTok"/>
     <w:basedOn w:val="VerbatimChar"/>
     <w:rsid w:val="00950980"/>
@@ -2494,7 +3419,7 @@
       <w:color w:val="06287E"/>
     </w:rPr>
   </w:style>
-  <w:style w:type="character" w:customStyle="1" w:styleId="VariableTok">
+  <w:style w:type="character" w:styleId="VariableTok" w:customStyle="1">
     <w:name w:val="VariableTok"/>
     <w:basedOn w:val="VerbatimChar"/>
     <w:rsid w:val="00950980"/>
@@ -2503,7 +3428,7 @@
       <w:color w:val="19177C"/>
     </w:rPr>
   </w:style>
-  <w:style w:type="character" w:customStyle="1" w:styleId="ControlFlowTok">
+  <w:style w:type="character" w:styleId="ControlFlowTok" w:customStyle="1">
     <w:name w:val="ControlFlowTok"/>
     <w:basedOn w:val="VerbatimChar"/>
     <w:rsid w:val="00950980"/>
@@ -2513,7 +3438,7 @@
       <w:color w:val="007020"/>
     </w:rPr>
   </w:style>
-  <w:style w:type="character" w:customStyle="1" w:styleId="OperatorTok">
+  <w:style w:type="character" w:styleId="OperatorTok" w:customStyle="1">
     <w:name w:val="OperatorTok"/>
     <w:basedOn w:val="VerbatimChar"/>
     <w:rsid w:val="00950980"/>
@@ -2522,7 +3447,7 @@
       <w:color w:val="666666"/>
     </w:rPr>
   </w:style>
-  <w:style w:type="character" w:customStyle="1" w:styleId="AttributeTok">
+  <w:style w:type="character" w:styleId="AttributeTok" w:customStyle="1">
     <w:name w:val="AttributeTok"/>
     <w:basedOn w:val="VerbatimChar"/>
     <w:rsid w:val="00950980"/>
@@ -2531,7 +3456,7 @@
       <w:color w:val="7D9029"/>
     </w:rPr>
   </w:style>
-  <w:style w:type="character" w:customStyle="1" w:styleId="NormalTok">
+  <w:style w:type="character" w:styleId="NormalTok" w:customStyle="1">
     <w:name w:val="NormalTok"/>
     <w:basedOn w:val="VerbatimChar"/>
     <w:rsid w:val="00950980"/>
@@ -2543,7 +3468,7 @@
 </file>
 
 <file path=word/theme/theme1.xml><?xml version="1.0" encoding="utf-8"?>
-<a:theme xmlns:a="http://schemas.openxmlformats.org/drawingml/2006/main" name="Office Theme">
+<a:theme xmlns:a="http://schemas.openxmlformats.org/drawingml/2006/main" xmlns:thm15="http://schemas.microsoft.com/office/thememl/2012/main" name="Office Theme">
   <a:themeElements>
     <a:clrScheme name="Office">
       <a:dk1>

</xml_diff>